<commit_message>
added summary to stage 4 and description to detailed UC
</commit_message>
<xml_diff>
--- a/hw/Raz_Cohen_Ilay_Zeidman/Ex1/Detailed Use case - Checkout.docx
+++ b/hw/Raz_Cohen_Ilay_Zeidman/Ex1/Detailed Use case - Checkout.docx
@@ -31,6 +31,24 @@
         <w:pStyle w:val="Heading1"/>
       </w:pPr>
       <w:r>
+        <w:t>Description</w:t>
+      </w:r>
+    </w:p>
+    <w:p>
+      <w:r>
+        <w:t xml:space="preserve">A user enters the website and </w:t>
+      </w:r>
+      <w:r>
+        <w:t>chooses several items and added it to his cart, he is doing checkout and pay for the items with credit card.</w:t>
+      </w:r>
+    </w:p>
+    <w:p>
+      <w:pPr>
+        <w:pStyle w:val="Heading1"/>
+      </w:pPr>
+      <w:bookmarkStart w:id="0" w:name="_GoBack"/>
+      <w:bookmarkEnd w:id="0"/>
+      <w:r>
         <w:t>Actors</w:t>
       </w:r>
     </w:p>
@@ -54,19 +72,7 @@
     </w:p>
     <w:p>
       <w:r>
-        <w:t xml:space="preserve">The </w:t>
-      </w:r>
-      <w:r>
-        <w:t>user chooses several</w:t>
-      </w:r>
-      <w:r>
-        <w:t xml:space="preserve"> items and added it to his cart</w:t>
-      </w:r>
-      <w:r>
-        <w:t>,</w:t>
-      </w:r>
-      <w:r>
-        <w:t xml:space="preserve"> he is doing checkout and pay for the items with credit card.</w:t>
+        <w:t>The user chooses several items and added it to his cart, he is doing checkout and pay for the items with credit card.</w:t>
       </w:r>
     </w:p>
     <w:p>
@@ -217,6 +223,7 @@
         <w:pStyle w:val="Heading1"/>
       </w:pPr>
       <w:r>
+        <w:lastRenderedPageBreak/>
         <w:t>Additional Details</w:t>
       </w:r>
     </w:p>
@@ -253,8 +260,6 @@
       <w:r>
         <w:t>If the credit card is invalid, the user will be notified with error message.</w:t>
       </w:r>
-      <w:bookmarkStart w:id="0" w:name="_GoBack"/>
-      <w:bookmarkEnd w:id="0"/>
     </w:p>
     <w:p/>
     <w:sectPr>

</xml_diff>